<commit_message>
Path funcionando, cada vez que pulsas K busca un nodo aleatorio y va a por el (Tienes que esperar a que se pare para poder darle a K otra vez)
</commit_message>
<xml_diff>
--- a/Documentacion/Hito 3/NM/NM - Plantilla informe_20170217.docx
+++ b/Documentacion/Hito 3/NM/NM - Plantilla informe_20170217.docx
@@ -239,40 +239,41 @@
                 <w:i/>
                 <w:color w:val="A6A6A6" w:themeColor="background1" w:themeShade="A6"/>
               </w:rPr>
-              <w:t xml:space="preserve">Miguel </w:t>
-            </w:r>
+              <w:t xml:space="preserve">Miguel va a crear una pequeña web en la que hacemos peticiones a la base de datos para mostrar ciertos resultados y ver el funcionamiento de la API de la que obtenemos los datos. </w:t>
+            </w:r>
+          </w:p>
+          <w:p>
+            <w:pPr>
+              <w:rPr>
+                <w:i/>
+                <w:color w:val="A6A6A6" w:themeColor="background1" w:themeShade="A6"/>
+              </w:rPr>
+            </w:pPr>
+            <w:r>
+              <w:rPr>
+                <w:i/>
+                <w:color w:val="A6A6A6" w:themeColor="background1" w:themeShade="A6"/>
+              </w:rPr>
+              <w:t xml:space="preserve">Jose va a realizar el curso de introducción a R, para ver el funcionamiento de dicho programa, y las posibilidades que ofrece. </w:t>
+            </w:r>
+          </w:p>
+          <w:p>
+            <w:pPr>
+              <w:rPr>
+                <w:i/>
+                <w:color w:val="A6A6A6" w:themeColor="background1" w:themeShade="A6"/>
+              </w:rPr>
+            </w:pPr>
+          </w:p>
+          <w:p>
+            <w:pPr>
+              <w:rPr>
+                <w:i/>
+                <w:color w:val="A6A6A6" w:themeColor="background1" w:themeShade="A6"/>
+              </w:rPr>
+            </w:pPr>
             <w:bookmarkStart w:id="0" w:name="_GoBack"/>
             <w:bookmarkEnd w:id="0"/>
-            <w:r>
-              <w:rPr>
-                <w:i/>
-                <w:color w:val="A6A6A6" w:themeColor="background1" w:themeShade="A6"/>
-              </w:rPr>
-              <w:t xml:space="preserve">va a crear una pequeña web en la que hacemos peticiones a la base de datos para mostrar ciertos resultados y ver el funcionamiento de la API de la que obtenemos los datos. </w:t>
-            </w:r>
-          </w:p>
-          <w:p>
-            <w:pPr>
-              <w:rPr>
-                <w:i/>
-                <w:color w:val="A6A6A6" w:themeColor="background1" w:themeShade="A6"/>
-              </w:rPr>
-            </w:pPr>
-            <w:r>
-              <w:rPr>
-                <w:i/>
-                <w:color w:val="A6A6A6" w:themeColor="background1" w:themeShade="A6"/>
-              </w:rPr>
-              <w:t xml:space="preserve">Jose va a realizar el curso de introducción a R, para ver el funcionamiento de dicho programa, y las posibilidades que ofrece. </w:t>
-            </w:r>
-          </w:p>
-          <w:p>
-            <w:pPr>
-              <w:rPr>
-                <w:i/>
-                <w:color w:val="A6A6A6" w:themeColor="background1" w:themeShade="A6"/>
-              </w:rPr>
-            </w:pPr>
           </w:p>
           <w:p>
             <w:pPr>
@@ -611,6 +612,7 @@
     <w:lsdException w:name="HTML Sample" w:semiHidden="1" w:unhideWhenUsed="1"/>
     <w:lsdException w:name="HTML Typewriter" w:semiHidden="1" w:unhideWhenUsed="1"/>
     <w:lsdException w:name="HTML Variable" w:semiHidden="1" w:unhideWhenUsed="1"/>
+    <w:lsdException w:name="Normal Table" w:semiHidden="1" w:unhideWhenUsed="1"/>
     <w:lsdException w:name="annotation subject" w:semiHidden="1" w:unhideWhenUsed="1"/>
     <w:lsdException w:name="No List" w:semiHidden="1" w:unhideWhenUsed="1"/>
     <w:lsdException w:name="Outline List 1" w:semiHidden="1" w:unhideWhenUsed="1"/>
@@ -655,6 +657,7 @@
     <w:lsdException w:name="Table Professional" w:semiHidden="1" w:unhideWhenUsed="1"/>
     <w:lsdException w:name="Table Subtle 1" w:semiHidden="1" w:unhideWhenUsed="1"/>
     <w:lsdException w:name="Table Subtle 2" w:semiHidden="1" w:unhideWhenUsed="1"/>
+    <w:lsdException w:name="Table Web 1" w:semiHidden="1" w:unhideWhenUsed="1"/>
     <w:lsdException w:name="Table Web 2" w:semiHidden="1" w:unhideWhenUsed="1"/>
     <w:lsdException w:name="Table Web 3" w:semiHidden="1" w:unhideWhenUsed="1"/>
     <w:lsdException w:name="Balloon Text" w:semiHidden="1" w:unhideWhenUsed="1"/>

</xml_diff>

<commit_message>
Documentos de seguimiento de NM con la siguiente parte del proyecto
</commit_message>
<xml_diff>
--- a/Documentacion/Hito 3/NM/NM - Plantilla informe_20170217.docx
+++ b/Documentacion/Hito 3/NM/NM - Plantilla informe_20170217.docx
@@ -21,8 +21,8 @@
         <w:tblLook w:val="04A0" w:firstRow="1" w:lastRow="0" w:firstColumn="1" w:lastColumn="0" w:noHBand="0" w:noVBand="1"/>
       </w:tblPr>
       <w:tblGrid>
-        <w:gridCol w:w="2547"/>
-        <w:gridCol w:w="5947"/>
+        <w:gridCol w:w="2635"/>
+        <w:gridCol w:w="5859"/>
       </w:tblGrid>
       <w:tr>
         <w:tc>
@@ -231,81 +231,484 @@
             <w:pPr>
               <w:rPr>
                 <w:i/>
-                <w:color w:val="A6A6A6" w:themeColor="background1" w:themeShade="A6"/>
-              </w:rPr>
-            </w:pPr>
-            <w:r>
-              <w:rPr>
-                <w:i/>
-                <w:color w:val="A6A6A6" w:themeColor="background1" w:themeShade="A6"/>
-              </w:rPr>
-              <w:t xml:space="preserve">Miguel va a crear una pequeña web en la que hacemos peticiones a la base de datos para mostrar ciertos resultados y ver el funcionamiento de la API de la que obtenemos los datos. </w:t>
-            </w:r>
-          </w:p>
-          <w:p>
-            <w:pPr>
-              <w:rPr>
-                <w:i/>
-                <w:color w:val="A6A6A6" w:themeColor="background1" w:themeShade="A6"/>
-              </w:rPr>
-            </w:pPr>
-            <w:r>
-              <w:rPr>
-                <w:i/>
-                <w:color w:val="A6A6A6" w:themeColor="background1" w:themeShade="A6"/>
-              </w:rPr>
-              <w:t xml:space="preserve">Jose va a realizar el curso de introducción a R, para ver el funcionamiento de dicho programa, y las posibilidades que ofrece. </w:t>
-            </w:r>
-          </w:p>
-          <w:p>
-            <w:pPr>
-              <w:rPr>
-                <w:i/>
-                <w:color w:val="A6A6A6" w:themeColor="background1" w:themeShade="A6"/>
-              </w:rPr>
-            </w:pPr>
-          </w:p>
-          <w:p>
-            <w:pPr>
-              <w:rPr>
-                <w:i/>
-                <w:color w:val="A6A6A6" w:themeColor="background1" w:themeShade="A6"/>
+              </w:rPr>
+            </w:pPr>
+          </w:p>
+          <w:p>
+            <w:pPr>
+              <w:rPr>
+                <w:i/>
+              </w:rPr>
+            </w:pPr>
+            <w:r>
+              <w:rPr>
+                <w:b/>
+                <w:i/>
+              </w:rPr>
+              <w:t>Miguel</w:t>
+            </w:r>
+            <w:r>
+              <w:rPr>
+                <w:i/>
+              </w:rPr>
+              <w:t xml:space="preserve"> va a crear una pequeña web en la que hacemos peticiones a la base de datos para mostrar ciertos resultados y ver el funcionamiento de la AP</w:t>
+            </w:r>
+            <w:r>
+              <w:rPr>
+                <w:i/>
+              </w:rPr>
+              <w:t>I de la que obtenemos los datos de la base de datos de IGDB.</w:t>
+            </w:r>
+          </w:p>
+          <w:p>
+            <w:pPr>
+              <w:rPr>
+                <w:i/>
+              </w:rPr>
+            </w:pPr>
+          </w:p>
+          <w:p>
+            <w:pPr>
+              <w:rPr>
+                <w:i/>
+              </w:rPr>
+            </w:pPr>
+            <w:r>
+              <w:rPr>
+                <w:i/>
+              </w:rPr>
+              <w:t>Primero nos hemos dado de alta en la API.</w:t>
+            </w:r>
+          </w:p>
+          <w:p>
+            <w:pPr>
+              <w:rPr>
+                <w:i/>
+              </w:rPr>
+            </w:pPr>
+          </w:p>
+          <w:p>
+            <w:pPr>
+              <w:rPr>
+                <w:i/>
+              </w:rPr>
+            </w:pPr>
+            <w:r>
+              <w:rPr>
+                <w:noProof/>
+                <w:lang w:eastAsia="es-ES"/>
+              </w:rPr>
+              <w:drawing>
+                <wp:inline distT="0" distB="0" distL="0" distR="0" wp14:anchorId="69A9B699" wp14:editId="2ECF0292">
+                  <wp:extent cx="5400040" cy="2579370"/>
+                  <wp:effectExtent l="0" t="0" r="0" b="0"/>
+                  <wp:docPr id="3" name="Imagen 3"/>
+                  <wp:cNvGraphicFramePr>
+                    <a:graphicFrameLocks xmlns:a="http://schemas.openxmlformats.org/drawingml/2006/main" noChangeAspect="1"/>
+                  </wp:cNvGraphicFramePr>
+                  <a:graphic xmlns:a="http://schemas.openxmlformats.org/drawingml/2006/main">
+                    <a:graphicData uri="http://schemas.openxmlformats.org/drawingml/2006/picture">
+                      <pic:pic xmlns:pic="http://schemas.openxmlformats.org/drawingml/2006/picture">
+                        <pic:nvPicPr>
+                          <pic:cNvPr id="1" name=""/>
+                          <pic:cNvPicPr/>
+                        </pic:nvPicPr>
+                        <pic:blipFill>
+                          <a:blip r:embed="rId4"/>
+                          <a:stretch>
+                            <a:fillRect/>
+                          </a:stretch>
+                        </pic:blipFill>
+                        <pic:spPr>
+                          <a:xfrm>
+                            <a:off x="0" y="0"/>
+                            <a:ext cx="5400040" cy="2579370"/>
+                          </a:xfrm>
+                          <a:prstGeom prst="rect">
+                            <a:avLst/>
+                          </a:prstGeom>
+                        </pic:spPr>
+                      </pic:pic>
+                    </a:graphicData>
+                  </a:graphic>
+                </wp:inline>
+              </w:drawing>
+            </w:r>
+          </w:p>
+          <w:p>
+            <w:pPr>
+              <w:rPr>
+                <w:i/>
+              </w:rPr>
+            </w:pPr>
+          </w:p>
+          <w:p>
+            <w:pPr>
+              <w:rPr>
+                <w:i/>
+              </w:rPr>
+            </w:pPr>
+            <w:r>
+              <w:rPr>
+                <w:i/>
+              </w:rPr>
+              <w:t>Después hemos creado una pequeña web en la que hacemos llamadas recursivas a la API y vemos y obtenemos los recursos que necesitamos.</w:t>
+            </w:r>
+          </w:p>
+          <w:p>
+            <w:pPr>
+              <w:rPr>
+                <w:i/>
+              </w:rPr>
+            </w:pPr>
+          </w:p>
+          <w:p>
+            <w:pPr>
+              <w:rPr>
+                <w:i/>
+                <w:color w:val="A6A6A6" w:themeColor="background1" w:themeShade="A6"/>
+              </w:rPr>
+            </w:pPr>
+          </w:p>
+          <w:p>
+            <w:pPr>
+              <w:rPr>
+                <w:i/>
+                <w:color w:val="A6A6A6" w:themeColor="background1" w:themeShade="A6"/>
+              </w:rPr>
+            </w:pPr>
+            <w:r>
+              <w:rPr>
+                <w:noProof/>
+                <w:lang w:eastAsia="es-ES"/>
+              </w:rPr>
+              <w:lastRenderedPageBreak/>
+              <w:drawing>
+                <wp:inline distT="0" distB="0" distL="0" distR="0" wp14:anchorId="16742F66" wp14:editId="00637490">
+                  <wp:extent cx="5400040" cy="2823845"/>
+                  <wp:effectExtent l="0" t="0" r="0" b="0"/>
+                  <wp:docPr id="2" name="Imagen 2"/>
+                  <wp:cNvGraphicFramePr>
+                    <a:graphicFrameLocks xmlns:a="http://schemas.openxmlformats.org/drawingml/2006/main" noChangeAspect="1"/>
+                  </wp:cNvGraphicFramePr>
+                  <a:graphic xmlns:a="http://schemas.openxmlformats.org/drawingml/2006/main">
+                    <a:graphicData uri="http://schemas.openxmlformats.org/drawingml/2006/picture">
+                      <pic:pic xmlns:pic="http://schemas.openxmlformats.org/drawingml/2006/picture">
+                        <pic:nvPicPr>
+                          <pic:cNvPr id="1" name=""/>
+                          <pic:cNvPicPr/>
+                        </pic:nvPicPr>
+                        <pic:blipFill>
+                          <a:blip r:embed="rId5"/>
+                          <a:stretch>
+                            <a:fillRect/>
+                          </a:stretch>
+                        </pic:blipFill>
+                        <pic:spPr>
+                          <a:xfrm>
+                            <a:off x="0" y="0"/>
+                            <a:ext cx="5400040" cy="2823845"/>
+                          </a:xfrm>
+                          <a:prstGeom prst="rect">
+                            <a:avLst/>
+                          </a:prstGeom>
+                        </pic:spPr>
+                      </pic:pic>
+                    </a:graphicData>
+                  </a:graphic>
+                </wp:inline>
+              </w:drawing>
+            </w:r>
+          </w:p>
+          <w:p>
+            <w:pPr>
+              <w:rPr>
+                <w:i/>
+                <w:color w:val="A6A6A6" w:themeColor="background1" w:themeShade="A6"/>
+              </w:rPr>
+            </w:pPr>
+          </w:p>
+          <w:p>
+            <w:pPr>
+              <w:rPr>
+                <w:i/>
+                <w:color w:val="A6A6A6" w:themeColor="background1" w:themeShade="A6"/>
+              </w:rPr>
+            </w:pPr>
+          </w:p>
+          <w:p>
+            <w:pPr>
+              <w:rPr>
+                <w:i/>
+              </w:rPr>
+            </w:pPr>
+            <w:r>
+              <w:rPr>
+                <w:i/>
+              </w:rPr>
+              <w:t>Aquí vemos un ejemplo en el que mostramos los nombres de los 200 primeros juegos de la base de datos ordenados por nombre.</w:t>
+            </w:r>
+          </w:p>
+          <w:p>
+            <w:pPr>
+              <w:rPr>
+                <w:i/>
+                <w:color w:val="A6A6A6" w:themeColor="background1" w:themeShade="A6"/>
+              </w:rPr>
+            </w:pPr>
+          </w:p>
+          <w:p>
+            <w:pPr>
+              <w:rPr>
+                <w:i/>
+                <w:color w:val="A6A6A6" w:themeColor="background1" w:themeShade="A6"/>
+              </w:rPr>
+            </w:pPr>
+            <w:r>
+              <w:rPr>
+                <w:noProof/>
+                <w:lang w:eastAsia="es-ES"/>
+              </w:rPr>
+              <w:drawing>
+                <wp:inline distT="0" distB="0" distL="0" distR="0" wp14:anchorId="53A68CEA" wp14:editId="3778D9E1">
+                  <wp:extent cx="5400040" cy="2908300"/>
+                  <wp:effectExtent l="0" t="0" r="0" b="6350"/>
+                  <wp:docPr id="1" name="Imagen 1"/>
+                  <wp:cNvGraphicFramePr>
+                    <a:graphicFrameLocks xmlns:a="http://schemas.openxmlformats.org/drawingml/2006/main" noChangeAspect="1"/>
+                  </wp:cNvGraphicFramePr>
+                  <a:graphic xmlns:a="http://schemas.openxmlformats.org/drawingml/2006/main">
+                    <a:graphicData uri="http://schemas.openxmlformats.org/drawingml/2006/picture">
+                      <pic:pic xmlns:pic="http://schemas.openxmlformats.org/drawingml/2006/picture">
+                        <pic:nvPicPr>
+                          <pic:cNvPr id="1" name=""/>
+                          <pic:cNvPicPr/>
+                        </pic:nvPicPr>
+                        <pic:blipFill>
+                          <a:blip r:embed="rId6"/>
+                          <a:stretch>
+                            <a:fillRect/>
+                          </a:stretch>
+                        </pic:blipFill>
+                        <pic:spPr>
+                          <a:xfrm>
+                            <a:off x="0" y="0"/>
+                            <a:ext cx="5400040" cy="2908300"/>
+                          </a:xfrm>
+                          <a:prstGeom prst="rect">
+                            <a:avLst/>
+                          </a:prstGeom>
+                        </pic:spPr>
+                      </pic:pic>
+                    </a:graphicData>
+                  </a:graphic>
+                </wp:inline>
+              </w:drawing>
+            </w:r>
+          </w:p>
+          <w:p>
+            <w:pPr>
+              <w:rPr>
+                <w:i/>
+                <w:color w:val="A6A6A6" w:themeColor="background1" w:themeShade="A6"/>
+              </w:rPr>
+            </w:pPr>
+          </w:p>
+          <w:p>
+            <w:pPr>
+              <w:rPr>
+                <w:i/>
+                <w:color w:val="A6A6A6" w:themeColor="background1" w:themeShade="A6"/>
+              </w:rPr>
+            </w:pPr>
+          </w:p>
+          <w:p>
+            <w:pPr>
+              <w:rPr>
+                <w:i/>
+              </w:rPr>
+            </w:pPr>
+            <w:r>
+              <w:rPr>
+                <w:b/>
+                <w:i/>
+              </w:rPr>
+              <w:t>Jose</w:t>
+            </w:r>
+            <w:r>
+              <w:rPr>
+                <w:i/>
+              </w:rPr>
+              <w:t xml:space="preserve"> va a realizar el curso de introducción a R, para ver el funcionamiento de dicho programa, y las posibilidades que ofrece. </w:t>
+            </w:r>
+          </w:p>
+          <w:p>
+            <w:pPr>
+              <w:rPr>
+                <w:i/>
+              </w:rPr>
+            </w:pPr>
+          </w:p>
+          <w:p>
+            <w:pPr>
+              <w:rPr>
+                <w:i/>
+              </w:rPr>
+            </w:pPr>
+            <w:r>
+              <w:rPr>
+                <w:i/>
+              </w:rPr>
+              <w:t xml:space="preserve">Una vez terminado el curso de introducción a R, hemos instalado </w:t>
+            </w:r>
+            <w:proofErr w:type="spellStart"/>
+            <w:r>
+              <w:rPr>
+                <w:i/>
+              </w:rPr>
+              <w:t>RStudio</w:t>
+            </w:r>
+            <w:proofErr w:type="spellEnd"/>
+            <w:r>
+              <w:rPr>
+                <w:i/>
+              </w:rPr>
+              <w:t xml:space="preserve"> y empezado a hacer peticiones a la base de datos y mostrar algunos de los recursos obtenidos.</w:t>
+            </w:r>
+          </w:p>
+          <w:p>
+            <w:pPr>
+              <w:rPr>
+                <w:i/>
+              </w:rPr>
+            </w:pPr>
+          </w:p>
+          <w:p>
+            <w:pPr>
+              <w:rPr>
+                <w:i/>
+                <w:u w:val="single"/>
+              </w:rPr>
+            </w:pPr>
+          </w:p>
+          <w:p>
+            <w:pPr>
+              <w:rPr>
+                <w:i/>
+                <w:color w:val="A6A6A6" w:themeColor="background1" w:themeShade="A6"/>
+              </w:rPr>
+            </w:pPr>
+          </w:p>
+          <w:p>
+            <w:pPr>
+              <w:rPr>
+                <w:i/>
+                <w:color w:val="A6A6A6" w:themeColor="background1" w:themeShade="A6"/>
+              </w:rPr>
+            </w:pPr>
+          </w:p>
+          <w:p>
+            <w:pPr>
+              <w:rPr>
+                <w:i/>
+                <w:color w:val="A6A6A6" w:themeColor="background1" w:themeShade="A6"/>
+              </w:rPr>
+            </w:pPr>
+          </w:p>
+          <w:p>
+            <w:pPr>
+              <w:rPr>
+                <w:i/>
+                <w:color w:val="A6A6A6" w:themeColor="background1" w:themeShade="A6"/>
+              </w:rPr>
+            </w:pPr>
+          </w:p>
+          <w:p>
+            <w:pPr>
+              <w:rPr>
+                <w:i/>
               </w:rPr>
             </w:pPr>
             <w:bookmarkStart w:id="0" w:name="_GoBack"/>
-            <w:bookmarkEnd w:id="0"/>
-          </w:p>
-          <w:p>
-            <w:pPr>
-              <w:rPr>
-                <w:i/>
-                <w:color w:val="A6A6A6" w:themeColor="background1" w:themeShade="A6"/>
-              </w:rPr>
-            </w:pPr>
-          </w:p>
-          <w:p>
-            <w:pPr>
-              <w:rPr>
-                <w:i/>
-                <w:color w:val="A6A6A6" w:themeColor="background1" w:themeShade="A6"/>
-              </w:rPr>
-            </w:pPr>
-          </w:p>
-          <w:p>
-            <w:pPr>
-              <w:rPr>
-                <w:i/>
-                <w:color w:val="A6A6A6" w:themeColor="background1" w:themeShade="A6"/>
-              </w:rPr>
-            </w:pPr>
-          </w:p>
-          <w:p>
-            <w:pPr>
-              <w:rPr>
-                <w:i/>
-                <w:color w:val="A6A6A6" w:themeColor="background1" w:themeShade="A6"/>
-              </w:rPr>
-            </w:pPr>
+          </w:p>
+          <w:p>
+            <w:pPr>
+              <w:rPr>
+                <w:i/>
+              </w:rPr>
+            </w:pPr>
+            <w:r>
+              <w:rPr>
+                <w:i/>
+              </w:rPr>
+              <w:t>Esto es un ejemplo de las llamadas y un primer intento de generar un fichero estático con los datos recogidos.</w:t>
+            </w:r>
+          </w:p>
+          <w:bookmarkEnd w:id="0"/>
+          <w:p>
+            <w:pPr>
+              <w:rPr>
+                <w:i/>
+                <w:color w:val="A6A6A6" w:themeColor="background1" w:themeShade="A6"/>
+              </w:rPr>
+            </w:pPr>
+          </w:p>
+          <w:p>
+            <w:pPr>
+              <w:rPr>
+                <w:i/>
+                <w:color w:val="A6A6A6" w:themeColor="background1" w:themeShade="A6"/>
+              </w:rPr>
+            </w:pPr>
+          </w:p>
+          <w:p>
+            <w:pPr>
+              <w:rPr>
+                <w:i/>
+                <w:color w:val="A6A6A6" w:themeColor="background1" w:themeShade="A6"/>
+              </w:rPr>
+            </w:pPr>
+            <w:r>
+              <w:rPr>
+                <w:noProof/>
+                <w:lang w:eastAsia="es-ES"/>
+              </w:rPr>
+              <w:drawing>
+                <wp:inline distT="0" distB="0" distL="0" distR="0" wp14:anchorId="2AE0E5D6" wp14:editId="10DE17DD">
+                  <wp:extent cx="5400040" cy="2916555"/>
+                  <wp:effectExtent l="0" t="0" r="0" b="0"/>
+                  <wp:docPr id="4" name="Imagen 4"/>
+                  <wp:cNvGraphicFramePr>
+                    <a:graphicFrameLocks xmlns:a="http://schemas.openxmlformats.org/drawingml/2006/main" noChangeAspect="1"/>
+                  </wp:cNvGraphicFramePr>
+                  <a:graphic xmlns:a="http://schemas.openxmlformats.org/drawingml/2006/main">
+                    <a:graphicData uri="http://schemas.openxmlformats.org/drawingml/2006/picture">
+                      <pic:pic xmlns:pic="http://schemas.openxmlformats.org/drawingml/2006/picture">
+                        <pic:nvPicPr>
+                          <pic:cNvPr id="1" name=""/>
+                          <pic:cNvPicPr/>
+                        </pic:nvPicPr>
+                        <pic:blipFill>
+                          <a:blip r:embed="rId7"/>
+                          <a:stretch>
+                            <a:fillRect/>
+                          </a:stretch>
+                        </pic:blipFill>
+                        <pic:spPr>
+                          <a:xfrm>
+                            <a:off x="0" y="0"/>
+                            <a:ext cx="5400040" cy="2916555"/>
+                          </a:xfrm>
+                          <a:prstGeom prst="rect">
+                            <a:avLst/>
+                          </a:prstGeom>
+                        </pic:spPr>
+                      </pic:pic>
+                    </a:graphicData>
+                  </a:graphic>
+                </wp:inline>
+              </w:drawing>
+            </w:r>
           </w:p>
           <w:p>
             <w:pPr>

</xml_diff>